<commit_message>
updated MOM reports with Action plan
</commit_message>
<xml_diff>
--- a/MOM Reports/MOM 08-30-2018.docx
+++ b/MOM Reports/MOM 08-30-2018.docx
@@ -676,13 +676,7 @@
         <w:rPr>
           <w:color w:val="000000" w:themeColor="text1"/>
         </w:rPr>
-        <w:t>School Bus transportation project</w:t>
-      </w:r>
-      <w:r>
-        <w:rPr>
-          <w:color w:val="000000" w:themeColor="text1"/>
-        </w:rPr>
-        <w:t>: Expensive and infrastructure needed.</w:t>
+        <w:t>School Bus transportation project: Expensive and infrastructure needed.</w:t>
       </w:r>
     </w:p>
     <w:p>
@@ -700,13 +694,7 @@
         <w:rPr>
           <w:color w:val="000000" w:themeColor="text1"/>
         </w:rPr>
-        <w:t>Ring back tones solution project</w:t>
-      </w:r>
-      <w:r>
-        <w:rPr>
-          <w:color w:val="000000" w:themeColor="text1"/>
-        </w:rPr>
-        <w:t xml:space="preserve">: Not much GUI. </w:t>
+        <w:t xml:space="preserve">Ring back tones solution project: Not much GUI. </w:t>
       </w:r>
     </w:p>
     <w:p>
@@ -724,19 +712,7 @@
         <w:rPr>
           <w:color w:val="000000" w:themeColor="text1"/>
         </w:rPr>
-        <w:t>O</w:t>
-      </w:r>
-      <w:r>
-        <w:rPr>
-          <w:color w:val="000000" w:themeColor="text1"/>
-        </w:rPr>
-        <w:t>nline discussion forum</w:t>
-      </w:r>
-      <w:r>
-        <w:rPr>
-          <w:color w:val="000000" w:themeColor="text1"/>
-        </w:rPr>
-        <w:t>: based on PHP (very old).</w:t>
+        <w:t>Online discussion forum: based on PHP (very old).</w:t>
       </w:r>
     </w:p>
     <w:p>
@@ -754,13 +730,7 @@
         <w:rPr>
           <w:color w:val="000000" w:themeColor="text1"/>
         </w:rPr>
-        <w:t>Student placement chance prediction tool</w:t>
-      </w:r>
-      <w:r>
-        <w:rPr>
-          <w:color w:val="000000" w:themeColor="text1"/>
-        </w:rPr>
-        <w:t xml:space="preserve">: No GUI included, </w:t>
+        <w:t xml:space="preserve">Student placement chance prediction tool: No GUI included, </w:t>
       </w:r>
       <w:r>
         <w:rPr>
@@ -790,13 +760,7 @@
         <w:rPr>
           <w:color w:val="000000" w:themeColor="text1"/>
         </w:rPr>
-        <w:t>Calculator tool</w:t>
-      </w:r>
-      <w:r>
-        <w:rPr>
-          <w:color w:val="000000" w:themeColor="text1"/>
-        </w:rPr>
-        <w:t>: This is basic tool and not much GUI based application.</w:t>
+        <w:t>Calculator tool: This is basic tool and not much GUI based application.</w:t>
       </w:r>
     </w:p>
     <w:p>
@@ -814,22 +778,8 @@
         <w:rPr>
           <w:color w:val="000000" w:themeColor="text1"/>
         </w:rPr>
-        <w:t xml:space="preserve">Finally we are going with </w:t>
-      </w:r>
-      <w:r>
-        <w:rPr>
-          <w:color w:val="000000" w:themeColor="text1"/>
-        </w:rPr>
-        <w:t>Mode changer android application</w:t>
-      </w:r>
-      <w:r>
-        <w:rPr>
-          <w:color w:val="000000" w:themeColor="text1"/>
-        </w:rPr>
-        <w:t>.</w:t>
-      </w:r>
-      <w:bookmarkStart w:id="0" w:name="_GoBack"/>
-      <w:bookmarkEnd w:id="0"/>
+        <w:t>Finally we are going with Mode changer android application.</w:t>
+      </w:r>
     </w:p>
     <w:p>
       <w:pPr>
@@ -843,51 +793,251 @@
           <w:color w:val="92D050"/>
         </w:rPr>
         <w:lastRenderedPageBreak/>
-        <w:t xml:space="preserve">Unfinished </w:t>
-      </w:r>
-      <w:r>
-        <w:rPr>
-          <w:color w:val="92D050"/>
-        </w:rPr>
-        <w:t>tasks</w:t>
-      </w:r>
-    </w:p>
-    <w:p>
-      <w:pPr>
-        <w:pStyle w:val="ListParagraph"/>
-        <w:numPr>
-          <w:ilvl w:val="0"/>
-          <w:numId w:val="2"/>
-        </w:numPr>
-        <w:rPr>
-          <w:color w:val="000000" w:themeColor="text1"/>
-        </w:rPr>
-      </w:pPr>
-      <w:r>
-        <w:rPr>
-          <w:color w:val="000000" w:themeColor="text1"/>
-        </w:rPr>
-        <w:t>Need to extend project scope</w:t>
-      </w:r>
-      <w:r>
-        <w:rPr>
-          <w:color w:val="000000" w:themeColor="text1"/>
-        </w:rPr>
-        <w:t xml:space="preserve"> to </w:t>
-      </w:r>
-      <w:r>
-        <w:rPr>
-          <w:color w:val="000000" w:themeColor="text1"/>
-        </w:rPr>
-        <w:t>satisfy group of 5</w:t>
-      </w:r>
-      <w:r>
-        <w:rPr>
-          <w:color w:val="000000" w:themeColor="text1"/>
-        </w:rPr>
-        <w:t>.</w:t>
-      </w:r>
-    </w:p>
+        <w:t>Action Plan</w:t>
+      </w:r>
+    </w:p>
+    <w:tbl>
+      <w:tblPr>
+        <w:tblStyle w:val="TableGrid"/>
+        <w:tblW w:w="0" w:type="auto"/>
+        <w:tblLook w:val="0400" w:firstRow="0" w:lastRow="0" w:firstColumn="0" w:lastColumn="0" w:noHBand="0" w:noVBand="1"/>
+      </w:tblPr>
+      <w:tblGrid>
+        <w:gridCol w:w="1075"/>
+        <w:gridCol w:w="4680"/>
+        <w:gridCol w:w="2340"/>
+        <w:gridCol w:w="1620"/>
+      </w:tblGrid>
+      <w:tr>
+        <w:tc>
+          <w:tcPr>
+            <w:tcW w:w="1075" w:type="dxa"/>
+            <w:shd w:val="clear" w:color="auto" w:fill="92D050"/>
+          </w:tcPr>
+          <w:p>
+            <w:pPr>
+              <w:jc w:val="center"/>
+            </w:pPr>
+            <w:r>
+              <w:rPr>
+                <w:color w:val="FFFFFF" w:themeColor="background1"/>
+              </w:rPr>
+              <w:t>S. No</w:t>
+            </w:r>
+          </w:p>
+        </w:tc>
+        <w:tc>
+          <w:tcPr>
+            <w:tcW w:w="4680" w:type="dxa"/>
+            <w:shd w:val="clear" w:color="auto" w:fill="92D050"/>
+          </w:tcPr>
+          <w:p>
+            <w:pPr>
+              <w:jc w:val="center"/>
+            </w:pPr>
+            <w:r>
+              <w:rPr>
+                <w:color w:val="FFFFFF" w:themeColor="background1"/>
+              </w:rPr>
+              <w:t>Action items</w:t>
+            </w:r>
+          </w:p>
+        </w:tc>
+        <w:tc>
+          <w:tcPr>
+            <w:tcW w:w="2340" w:type="dxa"/>
+            <w:shd w:val="clear" w:color="auto" w:fill="92D050"/>
+          </w:tcPr>
+          <w:p>
+            <w:pPr>
+              <w:jc w:val="center"/>
+            </w:pPr>
+            <w:r>
+              <w:rPr>
+                <w:color w:val="FFFFFF" w:themeColor="background1"/>
+              </w:rPr>
+              <w:t>Owner</w:t>
+            </w:r>
+            <w:r>
+              <w:rPr>
+                <w:color w:val="FFFFFF" w:themeColor="background1"/>
+              </w:rPr>
+              <w:t>(</w:t>
+            </w:r>
+            <w:r>
+              <w:rPr>
+                <w:color w:val="FFFFFF" w:themeColor="background1"/>
+              </w:rPr>
+              <w:t>s</w:t>
+            </w:r>
+            <w:r>
+              <w:rPr>
+                <w:color w:val="FFFFFF" w:themeColor="background1"/>
+              </w:rPr>
+              <w:t>)</w:t>
+            </w:r>
+          </w:p>
+        </w:tc>
+        <w:tc>
+          <w:tcPr>
+            <w:tcW w:w="1620" w:type="dxa"/>
+            <w:shd w:val="clear" w:color="auto" w:fill="92D050"/>
+          </w:tcPr>
+          <w:p>
+            <w:pPr>
+              <w:jc w:val="center"/>
+              <w:rPr>
+                <w:color w:val="FFFFFF" w:themeColor="background1"/>
+              </w:rPr>
+            </w:pPr>
+            <w:r>
+              <w:rPr>
+                <w:color w:val="FFFFFF" w:themeColor="background1"/>
+              </w:rPr>
+              <w:t>Deadline</w:t>
+            </w:r>
+          </w:p>
+        </w:tc>
+      </w:tr>
+      <w:tr>
+        <w:tblPrEx>
+          <w:tblLook w:val="04A0" w:firstRow="1" w:lastRow="0" w:firstColumn="1" w:lastColumn="0" w:noHBand="0" w:noVBand="1"/>
+        </w:tblPrEx>
+        <w:trPr>
+          <w:trHeight w:val="467"/>
+        </w:trPr>
+        <w:tc>
+          <w:tcPr>
+            <w:tcW w:w="1075" w:type="dxa"/>
+            <w:noWrap/>
+            <w:hideMark/>
+          </w:tcPr>
+          <w:p>
+            <w:pPr>
+              <w:spacing w:before="0" w:after="0" w:line="240" w:lineRule="auto"/>
+              <w:jc w:val="center"/>
+              <w:rPr>
+                <w:rFonts w:ascii="Calibri" w:eastAsia="Times New Roman" w:hAnsi="Calibri" w:cs="Times New Roman"/>
+                <w:bCs w:val="0"/>
+                <w:color w:val="000000"/>
+                <w:lang w:eastAsia="en-US"/>
+              </w:rPr>
+            </w:pPr>
+            <w:r>
+              <w:rPr>
+                <w:rFonts w:ascii="Calibri" w:eastAsia="Times New Roman" w:hAnsi="Calibri" w:cs="Times New Roman"/>
+                <w:bCs w:val="0"/>
+                <w:color w:val="000000"/>
+                <w:lang w:eastAsia="en-US"/>
+              </w:rPr>
+              <w:t>1</w:t>
+            </w:r>
+          </w:p>
+        </w:tc>
+        <w:tc>
+          <w:tcPr>
+            <w:tcW w:w="4680" w:type="dxa"/>
+            <w:noWrap/>
+            <w:hideMark/>
+          </w:tcPr>
+          <w:p>
+            <w:pPr>
+              <w:spacing w:before="0" w:after="0" w:line="240" w:lineRule="auto"/>
+              <w:jc w:val="center"/>
+              <w:rPr>
+                <w:rFonts w:ascii="Calibri" w:eastAsia="Times New Roman" w:hAnsi="Calibri" w:cs="Times New Roman"/>
+                <w:bCs w:val="0"/>
+                <w:color w:val="000000"/>
+                <w:lang w:eastAsia="en-US"/>
+              </w:rPr>
+            </w:pPr>
+            <w:r>
+              <w:rPr>
+                <w:rFonts w:ascii="Calibri" w:eastAsia="Times New Roman" w:hAnsi="Calibri" w:cs="Times New Roman"/>
+                <w:bCs w:val="0"/>
+                <w:color w:val="000000"/>
+                <w:lang w:eastAsia="en-US"/>
+              </w:rPr>
+              <w:t>Extend the project scope to the team of 5</w:t>
+            </w:r>
+          </w:p>
+        </w:tc>
+        <w:tc>
+          <w:tcPr>
+            <w:tcW w:w="2340" w:type="dxa"/>
+            <w:noWrap/>
+            <w:hideMark/>
+          </w:tcPr>
+          <w:p>
+            <w:pPr>
+              <w:spacing w:before="0" w:after="0" w:line="240" w:lineRule="auto"/>
+              <w:jc w:val="center"/>
+              <w:rPr>
+                <w:rFonts w:ascii="Calibri" w:eastAsia="Times New Roman" w:hAnsi="Calibri" w:cs="Times New Roman"/>
+                <w:bCs w:val="0"/>
+                <w:color w:val="000000"/>
+                <w:lang w:eastAsia="en-US"/>
+              </w:rPr>
+            </w:pPr>
+            <w:r>
+              <w:rPr>
+                <w:rFonts w:asciiTheme="minorHAnsi" w:hAnsiTheme="minorHAnsi"/>
+                <w:color w:val="000000" w:themeColor="text1"/>
+              </w:rPr>
+              <w:t>Vikas, Sai Krishna, Revanth, Siri, Sai Teja</w:t>
+            </w:r>
+          </w:p>
+        </w:tc>
+        <w:tc>
+          <w:tcPr>
+            <w:tcW w:w="1620" w:type="dxa"/>
+            <w:noWrap/>
+            <w:hideMark/>
+          </w:tcPr>
+          <w:p>
+            <w:pPr>
+              <w:spacing w:before="0" w:after="0" w:line="240" w:lineRule="auto"/>
+              <w:jc w:val="center"/>
+              <w:rPr>
+                <w:rFonts w:ascii="Calibri" w:eastAsia="Times New Roman" w:hAnsi="Calibri" w:cs="Times New Roman"/>
+                <w:bCs w:val="0"/>
+                <w:color w:val="000000"/>
+                <w:lang w:eastAsia="en-US"/>
+              </w:rPr>
+            </w:pPr>
+            <w:r>
+              <w:rPr>
+                <w:rFonts w:ascii="Calibri" w:eastAsia="Times New Roman" w:hAnsi="Calibri" w:cs="Times New Roman"/>
+                <w:bCs w:val="0"/>
+                <w:color w:val="000000"/>
+                <w:lang w:eastAsia="en-US"/>
+              </w:rPr>
+              <w:t>9/</w:t>
+            </w:r>
+            <w:r>
+              <w:rPr>
+                <w:rFonts w:ascii="Calibri" w:eastAsia="Times New Roman" w:hAnsi="Calibri" w:cs="Times New Roman"/>
+                <w:bCs w:val="0"/>
+                <w:color w:val="000000"/>
+                <w:lang w:eastAsia="en-US"/>
+              </w:rPr>
+              <w:t>06</w:t>
+            </w:r>
+            <w:bookmarkStart w:id="0" w:name="_GoBack"/>
+            <w:bookmarkEnd w:id="0"/>
+            <w:r>
+              <w:rPr>
+                <w:rFonts w:ascii="Calibri" w:eastAsia="Times New Roman" w:hAnsi="Calibri" w:cs="Times New Roman"/>
+                <w:bCs w:val="0"/>
+                <w:color w:val="000000"/>
+                <w:lang w:eastAsia="en-US"/>
+              </w:rPr>
+              <w:t>/2018</w:t>
+            </w:r>
+          </w:p>
+        </w:tc>
+      </w:tr>
+    </w:tbl>
     <w:p>
       <w:pPr>
         <w:pStyle w:val="Heading1"/>
@@ -1800,6 +1950,25 @@
       <w:contextualSpacing/>
     </w:pPr>
   </w:style>
+  <w:style w:type="table" w:styleId="TableGrid">
+    <w:name w:val="Table Grid"/>
+    <w:basedOn w:val="TableNormal"/>
+    <w:uiPriority w:val="39"/>
+    <w:rsid w:val="003C73C4"/>
+    <w:pPr>
+      <w:spacing w:after="0" w:line="240" w:lineRule="auto"/>
+    </w:pPr>
+    <w:tblPr>
+      <w:tblBorders>
+        <w:top w:val="single" w:sz="4" w:space="0" w:color="auto"/>
+        <w:left w:val="single" w:sz="4" w:space="0" w:color="auto"/>
+        <w:bottom w:val="single" w:sz="4" w:space="0" w:color="auto"/>
+        <w:right w:val="single" w:sz="4" w:space="0" w:color="auto"/>
+        <w:insideH w:val="single" w:sz="4" w:space="0" w:color="auto"/>
+        <w:insideV w:val="single" w:sz="4" w:space="0" w:color="auto"/>
+      </w:tblBorders>
+    </w:tblPr>
+  </w:style>
 </w:styles>
 </file>
 

</xml_diff>